<commit_message>
add example for reading pressure gauge controller TPG261
</commit_message>
<xml_diff>
--- a/Document/Swiss Cryostat monitor project-V2.docx
+++ b/Document/Swiss Cryostat monitor project-V2.docx
@@ -1087,7 +1087,7 @@
         </w:rPr>
         <w:fldChar w:fldCharType="separate"/>
       </w:r>
-      <w:hyperlink w:anchor="_Toc535094945" w:history="1">
+      <w:hyperlink w:anchor="_Toc535360258" w:history="1">
         <w:r>
           <w:rPr>
             <w:rStyle w:val="Hyperlink"/>
@@ -1132,7 +1132,7 @@
             <w:noProof/>
             <w:webHidden/>
           </w:rPr>
-          <w:instrText xml:space="preserve"> PAGEREF _Toc535094945 \h </w:instrText>
+          <w:instrText xml:space="preserve"> PAGEREF _Toc535360258 \h </w:instrText>
         </w:r>
         <w:r>
           <w:rPr>
@@ -1179,7 +1179,7 @@
           <w:lang w:eastAsia="zh-CN"/>
         </w:rPr>
       </w:pPr>
-      <w:hyperlink w:anchor="_Toc535094946" w:history="1">
+      <w:hyperlink w:anchor="_Toc535360259" w:history="1">
         <w:r>
           <w:rPr>
             <w:rStyle w:val="Hyperlink"/>
@@ -1224,7 +1224,7 @@
             <w:noProof/>
             <w:webHidden/>
           </w:rPr>
-          <w:instrText xml:space="preserve"> PAGEREF _Toc535094946 \h </w:instrText>
+          <w:instrText xml:space="preserve"> PAGEREF _Toc535360259 \h </w:instrText>
         </w:r>
         <w:r>
           <w:rPr>
@@ -1271,7 +1271,7 @@
           <w:lang w:eastAsia="zh-CN"/>
         </w:rPr>
       </w:pPr>
-      <w:hyperlink w:anchor="_Toc535094947" w:history="1">
+      <w:hyperlink w:anchor="_Toc535360260" w:history="1">
         <w:r>
           <w:rPr>
             <w:rStyle w:val="Hyperlink"/>
@@ -1322,7 +1322,7 @@
             <w:noProof/>
             <w:webHidden/>
           </w:rPr>
-          <w:instrText xml:space="preserve"> PAGEREF _Toc535094947 \h </w:instrText>
+          <w:instrText xml:space="preserve"> PAGEREF _Toc535360260 \h </w:instrText>
         </w:r>
         <w:r>
           <w:rPr>
@@ -1369,7 +1369,7 @@
           <w:lang w:eastAsia="zh-CN"/>
         </w:rPr>
       </w:pPr>
-      <w:hyperlink w:anchor="_Toc535094948" w:history="1">
+      <w:hyperlink w:anchor="_Toc535360261" w:history="1">
         <w:r>
           <w:rPr>
             <w:rStyle w:val="Hyperlink"/>
@@ -1420,7 +1420,7 @@
             <w:noProof/>
             <w:webHidden/>
           </w:rPr>
-          <w:instrText xml:space="preserve"> PAGEREF _Toc535094948 \h </w:instrText>
+          <w:instrText xml:space="preserve"> PAGEREF _Toc535360261 \h </w:instrText>
         </w:r>
         <w:r>
           <w:rPr>
@@ -1467,7 +1467,7 @@
           <w:lang w:eastAsia="zh-CN"/>
         </w:rPr>
       </w:pPr>
-      <w:hyperlink w:anchor="_Toc535094949" w:history="1">
+      <w:hyperlink w:anchor="_Toc535360262" w:history="1">
         <w:r>
           <w:rPr>
             <w:rStyle w:val="Hyperlink"/>
@@ -1518,7 +1518,7 @@
             <w:noProof/>
             <w:webHidden/>
           </w:rPr>
-          <w:instrText xml:space="preserve"> PAGEREF _Toc535094949 \h </w:instrText>
+          <w:instrText xml:space="preserve"> PAGEREF _Toc535360262 \h </w:instrText>
         </w:r>
         <w:r>
           <w:rPr>
@@ -1565,7 +1565,7 @@
           <w:lang w:eastAsia="zh-CN"/>
         </w:rPr>
       </w:pPr>
-      <w:hyperlink w:anchor="_Toc535094950" w:history="1">
+      <w:hyperlink w:anchor="_Toc535360263" w:history="1">
         <w:r>
           <w:rPr>
             <w:rStyle w:val="Hyperlink"/>
@@ -1616,7 +1616,7 @@
             <w:noProof/>
             <w:webHidden/>
           </w:rPr>
-          <w:instrText xml:space="preserve"> PAGEREF _Toc535094950 \h </w:instrText>
+          <w:instrText xml:space="preserve"> PAGEREF _Toc535360263 \h </w:instrText>
         </w:r>
         <w:r>
           <w:rPr>
@@ -1663,7 +1663,7 @@
           <w:lang w:eastAsia="zh-CN"/>
         </w:rPr>
       </w:pPr>
-      <w:hyperlink w:anchor="_Toc535094951" w:history="1">
+      <w:hyperlink w:anchor="_Toc535360264" w:history="1">
         <w:r>
           <w:rPr>
             <w:rStyle w:val="Hyperlink"/>
@@ -1714,7 +1714,7 @@
             <w:noProof/>
             <w:webHidden/>
           </w:rPr>
-          <w:instrText xml:space="preserve"> PAGEREF _Toc535094951 \h </w:instrText>
+          <w:instrText xml:space="preserve"> PAGEREF _Toc535360264 \h </w:instrText>
         </w:r>
         <w:r>
           <w:rPr>
@@ -1761,7 +1761,7 @@
           <w:lang w:eastAsia="zh-CN"/>
         </w:rPr>
       </w:pPr>
-      <w:hyperlink w:anchor="_Toc535094952" w:history="1">
+      <w:hyperlink w:anchor="_Toc535360265" w:history="1">
         <w:r>
           <w:rPr>
             <w:rStyle w:val="Hyperlink"/>
@@ -1812,7 +1812,7 @@
             <w:noProof/>
             <w:webHidden/>
           </w:rPr>
-          <w:instrText xml:space="preserve"> PAGEREF _Toc535094952 \h </w:instrText>
+          <w:instrText xml:space="preserve"> PAGEREF _Toc535360265 \h </w:instrText>
         </w:r>
         <w:r>
           <w:rPr>
@@ -1832,7 +1832,7 @@
             <w:noProof/>
             <w:webHidden/>
           </w:rPr>
-          <w:t>7</w:t>
+          <w:t>8</w:t>
         </w:r>
         <w:r>
           <w:rPr>
@@ -1859,7 +1859,7 @@
           <w:lang w:eastAsia="zh-CN"/>
         </w:rPr>
       </w:pPr>
-      <w:hyperlink w:anchor="_Toc535094953" w:history="1">
+      <w:hyperlink w:anchor="_Toc535360266" w:history="1">
         <w:r>
           <w:rPr>
             <w:rStyle w:val="Hyperlink"/>
@@ -1910,7 +1910,7 @@
             <w:noProof/>
             <w:webHidden/>
           </w:rPr>
-          <w:instrText xml:space="preserve"> PAGEREF _Toc535094953 \h </w:instrText>
+          <w:instrText xml:space="preserve"> PAGEREF _Toc535360266 \h </w:instrText>
         </w:r>
         <w:r>
           <w:rPr>
@@ -1930,7 +1930,7 @@
             <w:noProof/>
             <w:webHidden/>
           </w:rPr>
-          <w:t>7</w:t>
+          <w:t>8</w:t>
         </w:r>
         <w:r>
           <w:rPr>
@@ -1957,7 +1957,7 @@
           <w:lang w:eastAsia="zh-CN"/>
         </w:rPr>
       </w:pPr>
-      <w:hyperlink w:anchor="_Toc535094954" w:history="1">
+      <w:hyperlink w:anchor="_Toc535360267" w:history="1">
         <w:r>
           <w:rPr>
             <w:rStyle w:val="Hyperlink"/>
@@ -2008,7 +2008,7 @@
             <w:noProof/>
             <w:webHidden/>
           </w:rPr>
-          <w:instrText xml:space="preserve"> PAGEREF _Toc535094954 \h </w:instrText>
+          <w:instrText xml:space="preserve"> PAGEREF _Toc535360267 \h </w:instrText>
         </w:r>
         <w:r>
           <w:rPr>
@@ -2028,7 +2028,7 @@
             <w:noProof/>
             <w:webHidden/>
           </w:rPr>
-          <w:t>8</w:t>
+          <w:t>9</w:t>
         </w:r>
         <w:r>
           <w:rPr>
@@ -2055,7 +2055,7 @@
           <w:lang w:eastAsia="zh-CN"/>
         </w:rPr>
       </w:pPr>
-      <w:hyperlink w:anchor="_Toc535094955" w:history="1">
+      <w:hyperlink w:anchor="_Toc535360268" w:history="1">
         <w:r>
           <w:rPr>
             <w:rStyle w:val="Hyperlink"/>
@@ -2106,7 +2106,7 @@
             <w:noProof/>
             <w:webHidden/>
           </w:rPr>
-          <w:instrText xml:space="preserve"> PAGEREF _Toc535094955 \h </w:instrText>
+          <w:instrText xml:space="preserve"> PAGEREF _Toc535360268 \h </w:instrText>
         </w:r>
         <w:r>
           <w:rPr>
@@ -2126,7 +2126,7 @@
             <w:noProof/>
             <w:webHidden/>
           </w:rPr>
-          <w:t>8</w:t>
+          <w:t>9</w:t>
         </w:r>
         <w:r>
           <w:rPr>
@@ -2153,7 +2153,7 @@
           <w:lang w:eastAsia="zh-CN"/>
         </w:rPr>
       </w:pPr>
-      <w:hyperlink w:anchor="_Toc535094956" w:history="1">
+      <w:hyperlink w:anchor="_Toc535360269" w:history="1">
         <w:r>
           <w:rPr>
             <w:rStyle w:val="Hyperlink"/>
@@ -2204,7 +2204,7 @@
             <w:noProof/>
             <w:webHidden/>
           </w:rPr>
-          <w:instrText xml:space="preserve"> PAGEREF _Toc535094956 \h </w:instrText>
+          <w:instrText xml:space="preserve"> PAGEREF _Toc535360269 \h </w:instrText>
         </w:r>
         <w:r>
           <w:rPr>
@@ -2224,7 +2224,7 @@
             <w:noProof/>
             <w:webHidden/>
           </w:rPr>
-          <w:t>9</w:t>
+          <w:t>10</w:t>
         </w:r>
         <w:r>
           <w:rPr>
@@ -2251,7 +2251,7 @@
           <w:lang w:eastAsia="zh-CN"/>
         </w:rPr>
       </w:pPr>
-      <w:hyperlink w:anchor="_Toc535094957" w:history="1">
+      <w:hyperlink w:anchor="_Toc535360270" w:history="1">
         <w:r>
           <w:rPr>
             <w:rStyle w:val="Hyperlink"/>
@@ -2296,7 +2296,7 @@
             <w:noProof/>
             <w:webHidden/>
           </w:rPr>
-          <w:instrText xml:space="preserve"> PAGEREF _Toc535094957 \h </w:instrText>
+          <w:instrText xml:space="preserve"> PAGEREF _Toc535360270 \h </w:instrText>
         </w:r>
         <w:r>
           <w:rPr>
@@ -2316,7 +2316,7 @@
             <w:noProof/>
             <w:webHidden/>
           </w:rPr>
-          <w:t>9</w:t>
+          <w:t>10</w:t>
         </w:r>
         <w:r>
           <w:rPr>
@@ -2343,7 +2343,7 @@
           <w:lang w:eastAsia="zh-CN"/>
         </w:rPr>
       </w:pPr>
-      <w:hyperlink w:anchor="_Toc535094958" w:history="1">
+      <w:hyperlink w:anchor="_Toc535360271" w:history="1">
         <w:r>
           <w:rPr>
             <w:rStyle w:val="Hyperlink"/>
@@ -2388,7 +2388,7 @@
             <w:noProof/>
             <w:webHidden/>
           </w:rPr>
-          <w:instrText xml:space="preserve"> PAGEREF _Toc535094958 \h </w:instrText>
+          <w:instrText xml:space="preserve"> PAGEREF _Toc535360271 \h </w:instrText>
         </w:r>
         <w:r>
           <w:rPr>
@@ -2408,7 +2408,7 @@
             <w:noProof/>
             <w:webHidden/>
           </w:rPr>
-          <w:t>9</w:t>
+          <w:t>10</w:t>
         </w:r>
         <w:r>
           <w:rPr>
@@ -2435,7 +2435,7 @@
           <w:lang w:eastAsia="zh-CN"/>
         </w:rPr>
       </w:pPr>
-      <w:hyperlink w:anchor="_Toc535094959" w:history="1">
+      <w:hyperlink w:anchor="_Toc535360272" w:history="1">
         <w:r>
           <w:rPr>
             <w:rStyle w:val="Hyperlink"/>
@@ -2480,7 +2480,7 @@
             <w:noProof/>
             <w:webHidden/>
           </w:rPr>
-          <w:instrText xml:space="preserve"> PAGEREF _Toc535094959 \h </w:instrText>
+          <w:instrText xml:space="preserve"> PAGEREF _Toc535360272 \h </w:instrText>
         </w:r>
         <w:r>
           <w:rPr>
@@ -2500,7 +2500,7 @@
             <w:noProof/>
             <w:webHidden/>
           </w:rPr>
-          <w:t>9</w:t>
+          <w:t>10</w:t>
         </w:r>
         <w:r>
           <w:rPr>
@@ -3509,7 +3509,7 @@
         </w:rPr>
         <w:br w:type="page"/>
       </w:r>
-      <w:bookmarkStart w:id="1" w:name="_Toc535094945"/>
+      <w:bookmarkStart w:id="1" w:name="_Toc535360258"/>
       <w:r>
         <w:rPr>
           <w:color w:val="auto"/>
@@ -3546,7 +3546,7 @@
           <w:tab w:val="num" w:pos="1418"/>
         </w:tabs>
       </w:pPr>
-      <w:bookmarkStart w:id="2" w:name="_Toc535094946"/>
+      <w:bookmarkStart w:id="2" w:name="_Toc535360259"/>
       <w:r>
         <w:lastRenderedPageBreak/>
         <w:t>Tasks</w:t>
@@ -3557,7 +3557,7 @@
       <w:pPr>
         <w:pStyle w:val="Heading2"/>
       </w:pPr>
-      <w:bookmarkStart w:id="3" w:name="_Toc535094947"/>
+      <w:bookmarkStart w:id="3" w:name="_Toc535360260"/>
       <w:r>
         <w:t xml:space="preserve">Become </w:t>
       </w:r>
@@ -3570,7 +3570,7 @@
       <w:pPr>
         <w:pStyle w:val="Heading2"/>
       </w:pPr>
-      <w:bookmarkStart w:id="4" w:name="_Toc535094948"/>
+      <w:bookmarkStart w:id="4" w:name="_Toc535360261"/>
       <w:r>
         <w:t>Create a project structure in subfolders</w:t>
       </w:r>
@@ -4033,7 +4033,7 @@
       <w:pPr>
         <w:pStyle w:val="Heading2"/>
       </w:pPr>
-      <w:bookmarkStart w:id="5" w:name="_Toc535094949"/>
+      <w:bookmarkStart w:id="5" w:name="_Toc535360262"/>
       <w:r>
         <w:t xml:space="preserve">Create SVN or </w:t>
       </w:r>
@@ -4292,7 +4292,7 @@
       <w:pPr>
         <w:pStyle w:val="Heading2"/>
       </w:pPr>
-      <w:bookmarkStart w:id="6" w:name="_Toc535094950"/>
+      <w:bookmarkStart w:id="6" w:name="_Toc535360263"/>
       <w:r>
         <w:t>Understand how to setup serial communication with other hardware from LabVIEW</w:t>
       </w:r>
@@ -4330,7 +4330,7 @@
       <w:pPr>
         <w:pStyle w:val="Heading2"/>
       </w:pPr>
-      <w:bookmarkStart w:id="7" w:name="_Toc535094951"/>
+      <w:bookmarkStart w:id="7" w:name="_Toc535360264"/>
       <w:r>
         <w:lastRenderedPageBreak/>
         <w:t xml:space="preserve">Create a testing monitor VI </w:t>
@@ -4376,26 +4376,14 @@
         <w:rPr>
           <w:b/>
         </w:rPr>
-        <w:t xml:space="preserve">:  </w:t>
-      </w:r>
+        <w:t>:  LS218-</w:t>
+      </w:r>
+      <w:proofErr w:type="gramStart"/>
       <w:r>
         <w:rPr>
           <w:b/>
         </w:rPr>
-        <w:t>LS218-</w:t>
-      </w:r>
-      <w:proofErr w:type="gramStart"/>
-      <w:r>
-        <w:rPr>
-          <w:b/>
-        </w:rPr>
-        <w:t>TempTester.vi</w:t>
-      </w:r>
-      <w:r>
-        <w:rPr>
-          <w:b/>
-        </w:rPr>
-        <w:t xml:space="preserve">  =</w:t>
+        <w:t>TempTester.vi  =</w:t>
       </w:r>
       <w:proofErr w:type="gramEnd"/>
       <w:r>
@@ -4432,23 +4420,10 @@
         <w:t xml:space="preserve">    </w:t>
       </w:r>
       <w:r>
-        <w:t>/d/</w:t>
-      </w:r>
-      <w:proofErr w:type="spellStart"/>
-      <w:r>
-        <w:t>SwissCryoInternStudent</w:t>
-      </w:r>
-      <w:proofErr w:type="spellEnd"/>
-      <w:r>
-        <w:t>/</w:t>
-      </w:r>
-      <w:proofErr w:type="spellStart"/>
-      <w:r>
-        <w:t>swissCryoMonCtrl</w:t>
-      </w:r>
-      <w:proofErr w:type="spellEnd"/>
-      <w:r>
-        <w:t xml:space="preserve"> </w:t>
+        <w:t>/d/SwissCry</w:t>
+      </w:r>
+      <w:r>
+        <w:t>oInternStudent/swissCryoMonCtrl</w:t>
       </w:r>
       <w:r>
         <w:t>/Example/</w:t>
@@ -4539,93 +4514,275 @@
     </w:p>
     <w:p>
       <w:pPr>
-        <w:pStyle w:val="Heading2"/>
-      </w:pPr>
-      <w:bookmarkStart w:id="8" w:name="_Toc535094952"/>
-      <w:r>
-        <w:t xml:space="preserve">Create monitoring VIs </w:t>
-      </w:r>
-      <w:proofErr w:type="gramStart"/>
-      <w:r>
-        <w:t>under ..</w:t>
-      </w:r>
-      <w:proofErr w:type="gramEnd"/>
-      <w:r>
-        <w:t>/</w:t>
-      </w:r>
-      <w:proofErr w:type="spellStart"/>
-      <w:r>
-        <w:t>projectName</w:t>
-      </w:r>
-      <w:proofErr w:type="spellEnd"/>
-      <w:r>
-        <w:t>/Monitor</w:t>
-      </w:r>
-      <w:bookmarkEnd w:id="8"/>
-    </w:p>
-    <w:p>
-      <w:pPr>
-        <w:pStyle w:val="PlainText"/>
-      </w:pPr>
-      <w:r>
-        <w:t>Example:  expand the above test VI to include all 4 Lakeshore218 temperature readings</w:t>
-      </w:r>
-    </w:p>
-    <w:p>
-      <w:pPr>
-        <w:pStyle w:val="PlainText"/>
-      </w:pPr>
-    </w:p>
-    <w:p>
-      <w:pPr>
-        <w:pStyle w:val="Heading2"/>
-      </w:pPr>
-      <w:bookmarkStart w:id="9" w:name="_Toc535094953"/>
-      <w:r>
-        <w:t xml:space="preserve">Create a testing control VI </w:t>
-      </w:r>
-      <w:proofErr w:type="gramStart"/>
-      <w:r>
-        <w:t>under ..</w:t>
-      </w:r>
-      <w:proofErr w:type="gramEnd"/>
-      <w:r>
-        <w:t>/</w:t>
-      </w:r>
-      <w:proofErr w:type="spellStart"/>
-      <w:r>
-        <w:t>projectName</w:t>
-      </w:r>
-      <w:proofErr w:type="spellEnd"/>
-      <w:r>
-        <w:t>/Example</w:t>
-      </w:r>
-      <w:bookmarkEnd w:id="9"/>
-    </w:p>
-    <w:p>
-      <w:pPr>
         <w:pStyle w:val="PlainText"/>
         <w:rPr>
           <w:b/>
         </w:rPr>
       </w:pPr>
-      <w:r>
+    </w:p>
+    <w:p>
+      <w:pPr>
+        <w:pStyle w:val="PlainText"/>
         <w:rPr>
           <w:b/>
         </w:rPr>
-        <w:t>Read the Example:  LS</w:t>
-      </w:r>
+      </w:pPr>
       <w:r>
         <w:rPr>
           <w:b/>
         </w:rPr>
-        <w:t>340</w:t>
+        <w:t xml:space="preserve">Read the Example:  </w:t>
       </w:r>
       <w:r>
         <w:rPr>
           <w:b/>
         </w:rPr>
-        <w:t>-</w:t>
+        <w:t>TPG261_</w:t>
+      </w:r>
+      <w:proofErr w:type="gramStart"/>
+      <w:r>
+        <w:rPr>
+          <w:b/>
+        </w:rPr>
+        <w:t>ReadData</w:t>
+      </w:r>
+      <w:r>
+        <w:rPr>
+          <w:b/>
+        </w:rPr>
+        <w:t>.vi  =</w:t>
+      </w:r>
+      <w:proofErr w:type="gramEnd"/>
+      <w:r>
+        <w:rPr>
+          <w:b/>
+        </w:rPr>
+        <w:t>&gt;:</w:t>
+      </w:r>
+      <w:r>
+        <w:rPr>
+          <w:b/>
+        </w:rPr>
+        <w:t xml:space="preserve">read pressure readings  </w:t>
+      </w:r>
+      <w:r>
+        <w:rPr>
+          <w:b/>
+        </w:rPr>
+        <w:t xml:space="preserve">from </w:t>
+      </w:r>
+      <w:r>
+        <w:rPr>
+          <w:b/>
+        </w:rPr>
+        <w:t>TPG 261 gauge</w:t>
+      </w:r>
+    </w:p>
+    <w:p>
+      <w:pPr>
+        <w:pStyle w:val="PlainText"/>
+      </w:pPr>
+    </w:p>
+    <w:p>
+      <w:pPr>
+        <w:pStyle w:val="PlainText"/>
+      </w:pPr>
+      <w:r>
+        <w:t xml:space="preserve">Click </w:t>
+      </w:r>
+    </w:p>
+    <w:p>
+      <w:pPr>
+        <w:pStyle w:val="PlainText"/>
+      </w:pPr>
+      <w:r>
+        <w:t xml:space="preserve">    </w:t>
+      </w:r>
+      <w:r>
+        <w:t>/d/SwissCry</w:t>
+      </w:r>
+      <w:r>
+        <w:t>oInternStudent/swissCryoMonCtrl</w:t>
+      </w:r>
+      <w:r>
+        <w:t>/Example/</w:t>
+      </w:r>
+      <w:r>
+        <w:t>TPG261_ReadData</w:t>
+      </w:r>
+      <w:r>
+        <w:t>.vi</w:t>
+      </w:r>
+    </w:p>
+    <w:p>
+      <w:pPr>
+        <w:pStyle w:val="PlainText"/>
+      </w:pPr>
+    </w:p>
+    <w:p>
+      <w:pPr>
+        <w:pStyle w:val="PlainText"/>
+      </w:pPr>
+      <w:r>
+        <w:t>To understand how to write a simple working VI</w:t>
+      </w:r>
+    </w:p>
+    <w:tbl>
+      <w:tblPr>
+        <w:tblStyle w:val="TableGrid"/>
+        <w:tblW w:w="0" w:type="auto"/>
+        <w:tblLook w:val="04A0" w:firstRow="1" w:lastRow="0" w:firstColumn="1" w:lastColumn="0" w:noHBand="0" w:noVBand="1"/>
+      </w:tblPr>
+      <w:tblGrid>
+        <w:gridCol w:w="9740"/>
+      </w:tblGrid>
+      <w:tr>
+        <w:tc>
+          <w:tcPr>
+            <w:tcW w:w="9740" w:type="dxa"/>
+          </w:tcPr>
+          <w:p>
+            <w:pPr>
+              <w:pStyle w:val="PlainText"/>
+            </w:pPr>
+            <w:r>
+              <w:rPr>
+                <w:noProof/>
+              </w:rPr>
+              <w:lastRenderedPageBreak/>
+              <w:drawing>
+                <wp:inline distT="0" distB="0" distL="0" distR="0">
+                  <wp:extent cx="5841242" cy="5722258"/>
+                  <wp:effectExtent l="0" t="0" r="7620" b="0"/>
+                  <wp:docPr id="9" name="Picture 9"/>
+                  <wp:cNvGraphicFramePr>
+                    <a:graphicFrameLocks xmlns:a="http://schemas.openxmlformats.org/drawingml/2006/main" noChangeAspect="1"/>
+                  </wp:cNvGraphicFramePr>
+                  <a:graphic xmlns:a="http://schemas.openxmlformats.org/drawingml/2006/main">
+                    <a:graphicData uri="http://schemas.openxmlformats.org/drawingml/2006/picture">
+                      <pic:pic xmlns:pic="http://schemas.openxmlformats.org/drawingml/2006/picture">
+                        <pic:nvPicPr>
+                          <pic:cNvPr id="0" name="TGP261.PNG"/>
+                          <pic:cNvPicPr/>
+                        </pic:nvPicPr>
+                        <pic:blipFill>
+                          <a:blip r:embed="rId16">
+                            <a:extLst>
+                              <a:ext uri="{28A0092B-C50C-407E-A947-70E740481C1C}">
+                                <a14:useLocalDpi xmlns:a14="http://schemas.microsoft.com/office/drawing/2010/main" val="0"/>
+                              </a:ext>
+                            </a:extLst>
+                          </a:blip>
+                          <a:stretch>
+                            <a:fillRect/>
+                          </a:stretch>
+                        </pic:blipFill>
+                        <pic:spPr>
+                          <a:xfrm>
+                            <a:off x="0" y="0"/>
+                            <a:ext cx="5849592" cy="5730438"/>
+                          </a:xfrm>
+                          <a:prstGeom prst="rect">
+                            <a:avLst/>
+                          </a:prstGeom>
+                        </pic:spPr>
+                      </pic:pic>
+                    </a:graphicData>
+                  </a:graphic>
+                </wp:inline>
+              </w:drawing>
+            </w:r>
+          </w:p>
+        </w:tc>
+      </w:tr>
+    </w:tbl>
+    <w:p>
+      <w:pPr>
+        <w:pStyle w:val="PlainText"/>
+      </w:pPr>
+    </w:p>
+    <w:p>
+      <w:pPr>
+        <w:pStyle w:val="PlainText"/>
+      </w:pPr>
+    </w:p>
+    <w:p>
+      <w:pPr>
+        <w:pStyle w:val="Heading2"/>
+      </w:pPr>
+      <w:bookmarkStart w:id="8" w:name="_Toc535360265"/>
+      <w:r>
+        <w:t xml:space="preserve">Create monitoring VIs </w:t>
+      </w:r>
+      <w:proofErr w:type="gramStart"/>
+      <w:r>
+        <w:t>under ..</w:t>
+      </w:r>
+      <w:proofErr w:type="gramEnd"/>
+      <w:r>
+        <w:t>/</w:t>
+      </w:r>
+      <w:proofErr w:type="spellStart"/>
+      <w:r>
+        <w:t>projectName</w:t>
+      </w:r>
+      <w:proofErr w:type="spellEnd"/>
+      <w:r>
+        <w:t>/Monitor</w:t>
+      </w:r>
+      <w:bookmarkEnd w:id="8"/>
+    </w:p>
+    <w:p>
+      <w:pPr>
+        <w:pStyle w:val="PlainText"/>
+      </w:pPr>
+      <w:r>
+        <w:t>Example:  expand the above test VI to include all 4 Lakeshore218 temperature readings</w:t>
+      </w:r>
+    </w:p>
+    <w:p>
+      <w:pPr>
+        <w:pStyle w:val="PlainText"/>
+      </w:pPr>
+    </w:p>
+    <w:p>
+      <w:pPr>
+        <w:pStyle w:val="Heading2"/>
+      </w:pPr>
+      <w:bookmarkStart w:id="9" w:name="_Toc535360266"/>
+      <w:r>
+        <w:t xml:space="preserve">Create a testing control VI </w:t>
+      </w:r>
+      <w:proofErr w:type="gramStart"/>
+      <w:r>
+        <w:t>under ..</w:t>
+      </w:r>
+      <w:proofErr w:type="gramEnd"/>
+      <w:r>
+        <w:t>/</w:t>
+      </w:r>
+      <w:proofErr w:type="spellStart"/>
+      <w:r>
+        <w:t>projectName</w:t>
+      </w:r>
+      <w:proofErr w:type="spellEnd"/>
+      <w:r>
+        <w:t>/Example</w:t>
+      </w:r>
+      <w:bookmarkEnd w:id="9"/>
+    </w:p>
+    <w:p>
+      <w:pPr>
+        <w:pStyle w:val="PlainText"/>
+        <w:rPr>
+          <w:b/>
+        </w:rPr>
+      </w:pPr>
+      <w:r>
+        <w:rPr>
+          <w:b/>
+        </w:rPr>
+        <w:t>Read the Example:  LS340-</w:t>
       </w:r>
       <w:proofErr w:type="gramStart"/>
       <w:r>
@@ -4681,23 +4838,10 @@
         <w:t xml:space="preserve">    </w:t>
       </w:r>
       <w:r>
-        <w:t>/d/</w:t>
-      </w:r>
-      <w:proofErr w:type="spellStart"/>
-      <w:r>
-        <w:t>SwissCryoInternStudent</w:t>
-      </w:r>
-      <w:proofErr w:type="spellEnd"/>
-      <w:r>
-        <w:t>/</w:t>
-      </w:r>
-      <w:proofErr w:type="spellStart"/>
-      <w:r>
-        <w:t>swissCryoMonCtrl</w:t>
-      </w:r>
-      <w:proofErr w:type="spellEnd"/>
-      <w:r>
-        <w:t xml:space="preserve"> </w:t>
+        <w:t>/d/SwissCry</w:t>
+      </w:r>
+      <w:r>
+        <w:t>oInternStudent/swissCryoMonCtrl</w:t>
       </w:r>
       <w:r>
         <w:t>/Example/</w:t>
@@ -4769,7 +4913,7 @@
                           <pic:cNvPicPr/>
                         </pic:nvPicPr>
                         <pic:blipFill>
-                          <a:blip r:embed="rId16"/>
+                          <a:blip r:embed="rId17"/>
                           <a:stretch>
                             <a:fillRect/>
                           </a:stretch>
@@ -4802,7 +4946,7 @@
       <w:pPr>
         <w:pStyle w:val="Heading2"/>
       </w:pPr>
-      <w:bookmarkStart w:id="10" w:name="_Toc535094954"/>
+      <w:bookmarkStart w:id="10" w:name="_Toc535360267"/>
       <w:r>
         <w:t xml:space="preserve">Create temperature control VIs </w:t>
       </w:r>
@@ -4841,7 +4985,7 @@
       <w:pPr>
         <w:pStyle w:val="Heading2"/>
       </w:pPr>
-      <w:bookmarkStart w:id="11" w:name="_Toc535094955"/>
+      <w:bookmarkStart w:id="11" w:name="_Toc535360268"/>
       <w:r>
         <w:t xml:space="preserve">Create/debug the </w:t>
       </w:r>
@@ -4915,7 +5059,7 @@
       <w:pPr>
         <w:pStyle w:val="Heading2"/>
       </w:pPr>
-      <w:bookmarkStart w:id="13" w:name="_Toc535094956"/>
+      <w:bookmarkStart w:id="13" w:name="_Toc535360269"/>
       <w:r>
         <w:lastRenderedPageBreak/>
         <w:t xml:space="preserve">Write user manual and test </w:t>
@@ -4961,7 +5105,7 @@
       <w:pPr>
         <w:pStyle w:val="Heading1"/>
       </w:pPr>
-      <w:bookmarkStart w:id="14" w:name="_Toc535094957"/>
+      <w:bookmarkStart w:id="14" w:name="_Toc535360270"/>
       <w:r>
         <w:t>Issues</w:t>
       </w:r>
@@ -4976,7 +5120,7 @@
       <w:pPr>
         <w:pStyle w:val="Heading1"/>
       </w:pPr>
-      <w:bookmarkStart w:id="15" w:name="_Toc535094958"/>
+      <w:bookmarkStart w:id="15" w:name="_Toc535360271"/>
       <w:r>
         <w:t>Summary</w:t>
       </w:r>
@@ -4987,7 +5131,7 @@
       <w:pPr>
         <w:pStyle w:val="Heading1"/>
       </w:pPr>
-      <w:bookmarkStart w:id="16" w:name="_Toc535094959"/>
+      <w:bookmarkStart w:id="16" w:name="_Toc535360272"/>
       <w:r>
         <w:t>Appendix</w:t>
       </w:r>
@@ -5035,7 +5179,7 @@
                           <pic:cNvPicPr/>
                         </pic:nvPicPr>
                         <pic:blipFill>
-                          <a:blip r:embed="rId17">
+                          <a:blip r:embed="rId18">
                             <a:extLst>
                               <a:ext uri="{28A0092B-C50C-407E-A947-70E740481C1C}">
                                 <a14:useLocalDpi xmlns:a14="http://schemas.microsoft.com/office/drawing/2010/main" val="0"/>
@@ -5104,7 +5248,7 @@
                           <pic:cNvPicPr/>
                         </pic:nvPicPr>
                         <pic:blipFill>
-                          <a:blip r:embed="rId18">
+                          <a:blip r:embed="rId19">
                             <a:extLst>
                               <a:ext uri="{28A0092B-C50C-407E-A947-70E740481C1C}">
                                 <a14:useLocalDpi xmlns:a14="http://schemas.microsoft.com/office/drawing/2010/main" val="0"/>
@@ -5171,7 +5315,7 @@
                           <pic:cNvPicPr/>
                         </pic:nvPicPr>
                         <pic:blipFill>
-                          <a:blip r:embed="rId19"/>
+                          <a:blip r:embed="rId20"/>
                           <a:stretch>
                             <a:fillRect/>
                           </a:stretch>
@@ -5197,8 +5341,8 @@
     </w:tbl>
     <w:p/>
     <w:sectPr>
-      <w:headerReference w:type="default" r:id="rId20"/>
-      <w:footerReference w:type="default" r:id="rId21"/>
+      <w:headerReference w:type="default" r:id="rId21"/>
+      <w:footerReference w:type="default" r:id="rId22"/>
       <w:pgSz w:w="11906" w:h="16838" w:code="9"/>
       <w:pgMar w:top="1440" w:right="1191" w:bottom="284" w:left="1191" w:header="720" w:footer="0" w:gutter="0"/>
       <w:cols w:space="708"/>
@@ -5297,7 +5441,7 @@
                 <w:bCs/>
                 <w:noProof/>
               </w:rPr>
-              <w:t>10</w:t>
+              <w:t>8</w:t>
             </w:r>
             <w:r>
               <w:rPr>
@@ -5339,7 +5483,7 @@
                 <w:bCs/>
                 <w:noProof/>
               </w:rPr>
-              <w:t>10</w:t>
+              <w:t>11</w:t>
             </w:r>
             <w:r>
               <w:rPr>
@@ -5923,7 +6067,7 @@
               <w:sz w:val="16"/>
               <w:szCs w:val="16"/>
             </w:rPr>
-            <w:t>10</w:t>
+            <w:t>8</w:t>
           </w:r>
           <w:r>
             <w:rPr>
@@ -5972,7 +6116,7 @@
               <w:sz w:val="16"/>
               <w:szCs w:val="16"/>
             </w:rPr>
-            <w:t>10</w:t>
+            <w:t>11</w:t>
           </w:r>
           <w:r>
             <w:rPr>
@@ -10469,6 +10613,7 @@
     <w:rsid w:val="00180CE7"/>
     <w:rsid w:val="001F3C84"/>
     <w:rsid w:val="00205E8C"/>
+    <w:rsid w:val="0027528C"/>
     <w:rsid w:val="00276A0E"/>
     <w:rsid w:val="00277A5A"/>
     <w:rsid w:val="00294832"/>
@@ -11247,7 +11392,7 @@
 </file>
 
 <file path=customXml/itemProps2.xml><?xml version="1.0" encoding="utf-8"?>
-<ds:datastoreItem xmlns:ds="http://schemas.openxmlformats.org/officeDocument/2006/customXml" ds:itemID="{44D50A56-0887-4F8E-A623-712B6D150EDE}">
+<ds:datastoreItem xmlns:ds="http://schemas.openxmlformats.org/officeDocument/2006/customXml" ds:itemID="{614C1CEC-CCBA-44E5-A9EE-FBFCADD821C5}">
   <ds:schemaRefs>
     <ds:schemaRef ds:uri="http://schemas.openxmlformats.org/officeDocument/2006/bibliography"/>
   </ds:schemaRefs>

</xml_diff>